<commit_message>
editing list style in ats resume for experience and projects
</commit_message>
<xml_diff>
--- a/Savitha Venkatesh's ATS Resume.docx
+++ b/Savitha Venkatesh's ATS Resume.docx
@@ -325,7 +325,7 @@
         <w:pStyle w:val="ListParagraph"/>
         <w:numPr>
           <w:ilvl w:val="0"/>
-          <w:numId w:val="5"/>
+          <w:numId w:val="7"/>
         </w:numPr>
         <w:rPr>
           <w:b/>
@@ -345,7 +345,7 @@
         <w:pStyle w:val="ListParagraph"/>
         <w:numPr>
           <w:ilvl w:val="1"/>
-          <w:numId w:val="5"/>
+          <w:numId w:val="7"/>
         </w:numPr>
         <w:rPr>
           <w:b/>
@@ -391,7 +391,7 @@
         <w:pStyle w:val="ListParagraph"/>
         <w:numPr>
           <w:ilvl w:val="1"/>
-          <w:numId w:val="5"/>
+          <w:numId w:val="7"/>
         </w:numPr>
         <w:rPr>
           <w:b/>
@@ -447,7 +447,7 @@
         <w:pStyle w:val="ListParagraph"/>
         <w:numPr>
           <w:ilvl w:val="0"/>
-          <w:numId w:val="5"/>
+          <w:numId w:val="8"/>
         </w:numPr>
         <w:rPr>
           <w:b/>
@@ -467,7 +467,7 @@
         <w:pStyle w:val="ListParagraph"/>
         <w:numPr>
           <w:ilvl w:val="1"/>
-          <w:numId w:val="5"/>
+          <w:numId w:val="8"/>
         </w:numPr>
       </w:pPr>
       <w:r>
@@ -550,7 +550,7 @@
         <w:pStyle w:val="ListParagraph"/>
         <w:numPr>
           <w:ilvl w:val="1"/>
-          <w:numId w:val="5"/>
+          <w:numId w:val="8"/>
         </w:numPr>
       </w:pPr>
       <w:r>
@@ -592,7 +592,7 @@
         <w:pStyle w:val="ListParagraph"/>
         <w:numPr>
           <w:ilvl w:val="0"/>
-          <w:numId w:val="5"/>
+          <w:numId w:val="9"/>
         </w:numPr>
         <w:rPr>
           <w:b/>
@@ -604,14 +604,7 @@
           <w:b/>
           <w:bCs/>
         </w:rPr>
-        <w:t>Cloud Team Student Engineer, University of Texas at Dallas, Sep 2020 – May 2021 &amp; Aug 2021 – Feb 202</w:t>
-      </w:r>
-      <w:r>
-        <w:rPr>
-          <w:b/>
-          <w:bCs/>
-        </w:rPr>
-        <w:t>2</w:t>
+        <w:t>Cloud Team Student Engineer, University of Texas at Dallas, Sep 2020 – May 2021 &amp; Aug 2021 – Feb 2022</w:t>
       </w:r>
     </w:p>
     <w:p>
@@ -619,7 +612,7 @@
         <w:pStyle w:val="ListParagraph"/>
         <w:numPr>
           <w:ilvl w:val="1"/>
-          <w:numId w:val="5"/>
+          <w:numId w:val="9"/>
         </w:numPr>
       </w:pPr>
       <w:r>
@@ -653,13 +646,7 @@
         <w:t>Confluence</w:t>
       </w:r>
       <w:r>
-        <w:t xml:space="preserve"> </w:t>
-      </w:r>
-      <w:r>
-        <w:t xml:space="preserve">and </w:t>
-      </w:r>
-      <w:r>
-        <w:t xml:space="preserve">created templates on </w:t>
+        <w:t xml:space="preserve"> and created templates on </w:t>
       </w:r>
       <w:r>
         <w:rPr>
@@ -677,14 +664,11 @@
         <w:pStyle w:val="ListParagraph"/>
         <w:numPr>
           <w:ilvl w:val="2"/>
-          <w:numId w:val="5"/>
+          <w:numId w:val="9"/>
         </w:numPr>
       </w:pPr>
       <w:r>
-        <w:t>Projects</w:t>
-      </w:r>
-      <w:r>
-        <w:t xml:space="preserve">: </w:t>
+        <w:t xml:space="preserve">Projects: </w:t>
       </w:r>
       <w:proofErr w:type="spellStart"/>
       <w:r>
@@ -700,7 +684,7 @@
         <w:pStyle w:val="ListParagraph"/>
         <w:numPr>
           <w:ilvl w:val="3"/>
-          <w:numId w:val="5"/>
+          <w:numId w:val="9"/>
         </w:numPr>
       </w:pPr>
       <w:r>
@@ -749,7 +733,7 @@
         <w:pStyle w:val="ListParagraph"/>
         <w:numPr>
           <w:ilvl w:val="0"/>
-          <w:numId w:val="6"/>
+          <w:numId w:val="10"/>
         </w:numPr>
         <w:rPr>
           <w:b/>
@@ -761,14 +745,7 @@
           <w:b/>
           <w:bCs/>
         </w:rPr>
-        <w:t>Personal Training Booking Platform</w:t>
-      </w:r>
-      <w:r>
-        <w:rPr>
-          <w:b/>
-          <w:bCs/>
-        </w:rPr>
-        <w:t>, UWG – Web Technologies I, Dec 2023</w:t>
+        <w:t>Personal Training Booking Platform, UWG – Web Technologies I, Dec 2023</w:t>
       </w:r>
     </w:p>
     <w:p>
@@ -776,7 +753,7 @@
         <w:pStyle w:val="ListParagraph"/>
         <w:numPr>
           <w:ilvl w:val="1"/>
-          <w:numId w:val="6"/>
+          <w:numId w:val="10"/>
         </w:numPr>
         <w:rPr>
           <w:b/>
@@ -825,7 +802,7 @@
         <w:pStyle w:val="ListParagraph"/>
         <w:numPr>
           <w:ilvl w:val="0"/>
-          <w:numId w:val="6"/>
+          <w:numId w:val="10"/>
         </w:numPr>
         <w:rPr>
           <w:b/>
@@ -866,7 +843,7 @@
         <w:pStyle w:val="ListParagraph"/>
         <w:numPr>
           <w:ilvl w:val="1"/>
-          <w:numId w:val="6"/>
+          <w:numId w:val="10"/>
         </w:numPr>
         <w:rPr>
           <w:b/>
@@ -935,6 +912,304 @@
 <file path=word/numbering.xml><?xml version="1.0" encoding="utf-8"?>
 <w:numbering xmlns:wpc="http://schemas.microsoft.com/office/word/2010/wordprocessingCanvas" xmlns:cx="http://schemas.microsoft.com/office/drawing/2014/chartex" xmlns:cx1="http://schemas.microsoft.com/office/drawing/2015/9/8/chartex" xmlns:cx2="http://schemas.microsoft.com/office/drawing/2015/10/21/chartex" xmlns:cx3="http://schemas.microsoft.com/office/drawing/2016/5/9/chartex" xmlns:cx4="http://schemas.microsoft.com/office/drawing/2016/5/10/chartex" xmlns:cx5="http://schemas.microsoft.com/office/drawing/2016/5/11/chartex" xmlns:cx6="http://schemas.microsoft.com/office/drawing/2016/5/12/chartex" xmlns:cx7="http://schemas.microsoft.com/office/drawing/2016/5/13/chartex" xmlns:cx8="http://schemas.microsoft.com/office/drawing/2016/5/14/chartex" xmlns:mc="http://schemas.openxmlformats.org/markup-compatibility/2006" xmlns:aink="http://schemas.microsoft.com/office/drawing/2016/ink" xmlns:am3d="http://schemas.microsoft.com/office/drawing/2017/model3d" xmlns:o="urn:schemas-microsoft-com:office:office" xmlns:oel="http://schemas.microsoft.com/office/2019/extlst" xmlns:r="http://schemas.openxmlformats.org/officeDocument/2006/relationships" xmlns:m="http://schemas.openxmlformats.org/officeDocument/2006/math" xmlns:v="urn:schemas-microsoft-com:vml" xmlns:wp14="http://schemas.microsoft.com/office/word/2010/wordprocessingDrawing" xmlns:wp="http://schemas.openxmlformats.org/drawingml/2006/wordprocessingDrawing" xmlns:w10="urn:schemas-microsoft-com:office:word" xmlns:w="http://schemas.openxmlformats.org/wordprocessingml/2006/main" xmlns:w14="http://schemas.microsoft.com/office/word/2010/wordml" xmlns:w15="http://schemas.microsoft.com/office/word/2012/wordml" xmlns:w16cex="http://schemas.microsoft.com/office/word/2018/wordml/cex" xmlns:w16cid="http://schemas.microsoft.com/office/word/2016/wordml/cid" xmlns:w16="http://schemas.microsoft.com/office/word/2018/wordml" xmlns:w16sdtdh="http://schemas.microsoft.com/office/word/2020/wordml/sdtdatahash" xmlns:w16se="http://schemas.microsoft.com/office/word/2015/wordml/symex" xmlns:wpg="http://schemas.microsoft.com/office/word/2010/wordprocessingGroup" xmlns:wpi="http://schemas.microsoft.com/office/word/2010/wordprocessingInk" xmlns:wne="http://schemas.microsoft.com/office/word/2006/wordml" xmlns:wps="http://schemas.microsoft.com/office/word/2010/wordprocessingShape" mc:Ignorable="w14 w15 w16se w16cid w16 w16cex w16sdtdh wp14">
   <w:abstractNum w:abstractNumId="0" w15:restartNumberingAfterBreak="0">
+    <w:nsid w:val="082B0BEB"/>
+    <w:multiLevelType w:val="multilevel"/>
+    <w:tmpl w:val="E26629A0"/>
+    <w:lvl w:ilvl="0">
+      <w:start w:val="1"/>
+      <w:numFmt w:val="bullet"/>
+      <w:lvlText w:val=""/>
+      <w:lvlJc w:val="left"/>
+      <w:pPr>
+        <w:tabs>
+          <w:tab w:val="num" w:pos="720"/>
+        </w:tabs>
+        <w:ind w:left="720" w:hanging="360"/>
+      </w:pPr>
+      <w:rPr>
+        <w:rFonts w:ascii="Symbol" w:hAnsi="Symbol" w:hint="default"/>
+        <w:sz w:val="20"/>
+      </w:rPr>
+    </w:lvl>
+    <w:lvl w:ilvl="1">
+      <w:start w:val="1"/>
+      <w:numFmt w:val="bullet"/>
+      <w:lvlText w:val=""/>
+      <w:lvlJc w:val="left"/>
+      <w:pPr>
+        <w:tabs>
+          <w:tab w:val="num" w:pos="1440"/>
+        </w:tabs>
+        <w:ind w:left="1440" w:hanging="360"/>
+      </w:pPr>
+      <w:rPr>
+        <w:rFonts w:ascii="Symbol" w:hAnsi="Symbol" w:hint="default"/>
+        <w:sz w:val="20"/>
+      </w:rPr>
+    </w:lvl>
+    <w:lvl w:ilvl="2">
+      <w:start w:val="1"/>
+      <w:numFmt w:val="bullet"/>
+      <w:lvlText w:val=""/>
+      <w:lvlJc w:val="left"/>
+      <w:pPr>
+        <w:tabs>
+          <w:tab w:val="num" w:pos="2160"/>
+        </w:tabs>
+        <w:ind w:left="2160" w:hanging="360"/>
+      </w:pPr>
+      <w:rPr>
+        <w:rFonts w:ascii="Symbol" w:hAnsi="Symbol" w:hint="default"/>
+        <w:sz w:val="20"/>
+      </w:rPr>
+    </w:lvl>
+    <w:lvl w:ilvl="3">
+      <w:start w:val="1"/>
+      <w:numFmt w:val="bullet"/>
+      <w:lvlText w:val=""/>
+      <w:lvlJc w:val="left"/>
+      <w:pPr>
+        <w:tabs>
+          <w:tab w:val="num" w:pos="2880"/>
+        </w:tabs>
+        <w:ind w:left="2880" w:hanging="360"/>
+      </w:pPr>
+      <w:rPr>
+        <w:rFonts w:ascii="Symbol" w:hAnsi="Symbol" w:hint="default"/>
+        <w:sz w:val="20"/>
+      </w:rPr>
+    </w:lvl>
+    <w:lvl w:ilvl="4" w:tentative="1">
+      <w:start w:val="1"/>
+      <w:numFmt w:val="bullet"/>
+      <w:lvlText w:val=""/>
+      <w:lvlJc w:val="left"/>
+      <w:pPr>
+        <w:tabs>
+          <w:tab w:val="num" w:pos="3600"/>
+        </w:tabs>
+        <w:ind w:left="3600" w:hanging="360"/>
+      </w:pPr>
+      <w:rPr>
+        <w:rFonts w:ascii="Symbol" w:hAnsi="Symbol" w:hint="default"/>
+        <w:sz w:val="20"/>
+      </w:rPr>
+    </w:lvl>
+    <w:lvl w:ilvl="5" w:tentative="1">
+      <w:start w:val="1"/>
+      <w:numFmt w:val="bullet"/>
+      <w:lvlText w:val=""/>
+      <w:lvlJc w:val="left"/>
+      <w:pPr>
+        <w:tabs>
+          <w:tab w:val="num" w:pos="4320"/>
+        </w:tabs>
+        <w:ind w:left="4320" w:hanging="360"/>
+      </w:pPr>
+      <w:rPr>
+        <w:rFonts w:ascii="Symbol" w:hAnsi="Symbol" w:hint="default"/>
+        <w:sz w:val="20"/>
+      </w:rPr>
+    </w:lvl>
+    <w:lvl w:ilvl="6" w:tentative="1">
+      <w:start w:val="1"/>
+      <w:numFmt w:val="bullet"/>
+      <w:lvlText w:val=""/>
+      <w:lvlJc w:val="left"/>
+      <w:pPr>
+        <w:tabs>
+          <w:tab w:val="num" w:pos="5040"/>
+        </w:tabs>
+        <w:ind w:left="5040" w:hanging="360"/>
+      </w:pPr>
+      <w:rPr>
+        <w:rFonts w:ascii="Symbol" w:hAnsi="Symbol" w:hint="default"/>
+        <w:sz w:val="20"/>
+      </w:rPr>
+    </w:lvl>
+    <w:lvl w:ilvl="7" w:tentative="1">
+      <w:start w:val="1"/>
+      <w:numFmt w:val="bullet"/>
+      <w:lvlText w:val=""/>
+      <w:lvlJc w:val="left"/>
+      <w:pPr>
+        <w:tabs>
+          <w:tab w:val="num" w:pos="5760"/>
+        </w:tabs>
+        <w:ind w:left="5760" w:hanging="360"/>
+      </w:pPr>
+      <w:rPr>
+        <w:rFonts w:ascii="Symbol" w:hAnsi="Symbol" w:hint="default"/>
+        <w:sz w:val="20"/>
+      </w:rPr>
+    </w:lvl>
+    <w:lvl w:ilvl="8" w:tentative="1">
+      <w:start w:val="1"/>
+      <w:numFmt w:val="bullet"/>
+      <w:lvlText w:val=""/>
+      <w:lvlJc w:val="left"/>
+      <w:pPr>
+        <w:tabs>
+          <w:tab w:val="num" w:pos="6480"/>
+        </w:tabs>
+        <w:ind w:left="6480" w:hanging="360"/>
+      </w:pPr>
+      <w:rPr>
+        <w:rFonts w:ascii="Symbol" w:hAnsi="Symbol" w:hint="default"/>
+        <w:sz w:val="20"/>
+      </w:rPr>
+    </w:lvl>
+  </w:abstractNum>
+  <w:abstractNum w:abstractNumId="1" w15:restartNumberingAfterBreak="0">
+    <w:nsid w:val="19EF0E86"/>
+    <w:multiLevelType w:val="multilevel"/>
+    <w:tmpl w:val="E26629A0"/>
+    <w:lvl w:ilvl="0">
+      <w:start w:val="1"/>
+      <w:numFmt w:val="bullet"/>
+      <w:lvlText w:val=""/>
+      <w:lvlJc w:val="left"/>
+      <w:pPr>
+        <w:tabs>
+          <w:tab w:val="num" w:pos="720"/>
+        </w:tabs>
+        <w:ind w:left="720" w:hanging="360"/>
+      </w:pPr>
+      <w:rPr>
+        <w:rFonts w:ascii="Symbol" w:hAnsi="Symbol" w:hint="default"/>
+        <w:sz w:val="20"/>
+      </w:rPr>
+    </w:lvl>
+    <w:lvl w:ilvl="1">
+      <w:start w:val="1"/>
+      <w:numFmt w:val="bullet"/>
+      <w:lvlText w:val=""/>
+      <w:lvlJc w:val="left"/>
+      <w:pPr>
+        <w:tabs>
+          <w:tab w:val="num" w:pos="1440"/>
+        </w:tabs>
+        <w:ind w:left="1440" w:hanging="360"/>
+      </w:pPr>
+      <w:rPr>
+        <w:rFonts w:ascii="Symbol" w:hAnsi="Symbol" w:hint="default"/>
+        <w:sz w:val="20"/>
+      </w:rPr>
+    </w:lvl>
+    <w:lvl w:ilvl="2" w:tentative="1">
+      <w:start w:val="1"/>
+      <w:numFmt w:val="bullet"/>
+      <w:lvlText w:val=""/>
+      <w:lvlJc w:val="left"/>
+      <w:pPr>
+        <w:tabs>
+          <w:tab w:val="num" w:pos="2160"/>
+        </w:tabs>
+        <w:ind w:left="2160" w:hanging="360"/>
+      </w:pPr>
+      <w:rPr>
+        <w:rFonts w:ascii="Symbol" w:hAnsi="Symbol" w:hint="default"/>
+        <w:sz w:val="20"/>
+      </w:rPr>
+    </w:lvl>
+    <w:lvl w:ilvl="3" w:tentative="1">
+      <w:start w:val="1"/>
+      <w:numFmt w:val="bullet"/>
+      <w:lvlText w:val=""/>
+      <w:lvlJc w:val="left"/>
+      <w:pPr>
+        <w:tabs>
+          <w:tab w:val="num" w:pos="2880"/>
+        </w:tabs>
+        <w:ind w:left="2880" w:hanging="360"/>
+      </w:pPr>
+      <w:rPr>
+        <w:rFonts w:ascii="Symbol" w:hAnsi="Symbol" w:hint="default"/>
+        <w:sz w:val="20"/>
+      </w:rPr>
+    </w:lvl>
+    <w:lvl w:ilvl="4" w:tentative="1">
+      <w:start w:val="1"/>
+      <w:numFmt w:val="bullet"/>
+      <w:lvlText w:val=""/>
+      <w:lvlJc w:val="left"/>
+      <w:pPr>
+        <w:tabs>
+          <w:tab w:val="num" w:pos="3600"/>
+        </w:tabs>
+        <w:ind w:left="3600" w:hanging="360"/>
+      </w:pPr>
+      <w:rPr>
+        <w:rFonts w:ascii="Symbol" w:hAnsi="Symbol" w:hint="default"/>
+        <w:sz w:val="20"/>
+      </w:rPr>
+    </w:lvl>
+    <w:lvl w:ilvl="5" w:tentative="1">
+      <w:start w:val="1"/>
+      <w:numFmt w:val="bullet"/>
+      <w:lvlText w:val=""/>
+      <w:lvlJc w:val="left"/>
+      <w:pPr>
+        <w:tabs>
+          <w:tab w:val="num" w:pos="4320"/>
+        </w:tabs>
+        <w:ind w:left="4320" w:hanging="360"/>
+      </w:pPr>
+      <w:rPr>
+        <w:rFonts w:ascii="Symbol" w:hAnsi="Symbol" w:hint="default"/>
+        <w:sz w:val="20"/>
+      </w:rPr>
+    </w:lvl>
+    <w:lvl w:ilvl="6" w:tentative="1">
+      <w:start w:val="1"/>
+      <w:numFmt w:val="bullet"/>
+      <w:lvlText w:val=""/>
+      <w:lvlJc w:val="left"/>
+      <w:pPr>
+        <w:tabs>
+          <w:tab w:val="num" w:pos="5040"/>
+        </w:tabs>
+        <w:ind w:left="5040" w:hanging="360"/>
+      </w:pPr>
+      <w:rPr>
+        <w:rFonts w:ascii="Symbol" w:hAnsi="Symbol" w:hint="default"/>
+        <w:sz w:val="20"/>
+      </w:rPr>
+    </w:lvl>
+    <w:lvl w:ilvl="7" w:tentative="1">
+      <w:start w:val="1"/>
+      <w:numFmt w:val="bullet"/>
+      <w:lvlText w:val=""/>
+      <w:lvlJc w:val="left"/>
+      <w:pPr>
+        <w:tabs>
+          <w:tab w:val="num" w:pos="5760"/>
+        </w:tabs>
+        <w:ind w:left="5760" w:hanging="360"/>
+      </w:pPr>
+      <w:rPr>
+        <w:rFonts w:ascii="Symbol" w:hAnsi="Symbol" w:hint="default"/>
+        <w:sz w:val="20"/>
+      </w:rPr>
+    </w:lvl>
+    <w:lvl w:ilvl="8" w:tentative="1">
+      <w:start w:val="1"/>
+      <w:numFmt w:val="bullet"/>
+      <w:lvlText w:val=""/>
+      <w:lvlJc w:val="left"/>
+      <w:pPr>
+        <w:tabs>
+          <w:tab w:val="num" w:pos="6480"/>
+        </w:tabs>
+        <w:ind w:left="6480" w:hanging="360"/>
+      </w:pPr>
+      <w:rPr>
+        <w:rFonts w:ascii="Symbol" w:hAnsi="Symbol" w:hint="default"/>
+        <w:sz w:val="20"/>
+      </w:rPr>
+    </w:lvl>
+  </w:abstractNum>
+  <w:abstractNum w:abstractNumId="2" w15:restartNumberingAfterBreak="0">
     <w:nsid w:val="26E027E3"/>
     <w:multiLevelType w:val="hybridMultilevel"/>
     <w:tmpl w:val="AD12133C"/>
@@ -1047,7 +1322,7 @@
       </w:rPr>
     </w:lvl>
   </w:abstractNum>
-  <w:abstractNum w:abstractNumId="1" w15:restartNumberingAfterBreak="0">
+  <w:abstractNum w:abstractNumId="3" w15:restartNumberingAfterBreak="0">
     <w:nsid w:val="314B44A5"/>
     <w:multiLevelType w:val="hybridMultilevel"/>
     <w:tmpl w:val="4CDCF44A"/>
@@ -1160,7 +1435,7 @@
       </w:rPr>
     </w:lvl>
   </w:abstractNum>
-  <w:abstractNum w:abstractNumId="2" w15:restartNumberingAfterBreak="0">
+  <w:abstractNum w:abstractNumId="4" w15:restartNumberingAfterBreak="0">
     <w:nsid w:val="3B683294"/>
     <w:multiLevelType w:val="hybridMultilevel"/>
     <w:tmpl w:val="0BC030D8"/>
@@ -1273,7 +1548,156 @@
       </w:rPr>
     </w:lvl>
   </w:abstractNum>
-  <w:abstractNum w:abstractNumId="3" w15:restartNumberingAfterBreak="0">
+  <w:abstractNum w:abstractNumId="5" w15:restartNumberingAfterBreak="0">
+    <w:nsid w:val="3C321254"/>
+    <w:multiLevelType w:val="multilevel"/>
+    <w:tmpl w:val="E26629A0"/>
+    <w:lvl w:ilvl="0">
+      <w:start w:val="1"/>
+      <w:numFmt w:val="bullet"/>
+      <w:lvlText w:val=""/>
+      <w:lvlJc w:val="left"/>
+      <w:pPr>
+        <w:tabs>
+          <w:tab w:val="num" w:pos="720"/>
+        </w:tabs>
+        <w:ind w:left="720" w:hanging="360"/>
+      </w:pPr>
+      <w:rPr>
+        <w:rFonts w:ascii="Symbol" w:hAnsi="Symbol" w:hint="default"/>
+        <w:sz w:val="20"/>
+      </w:rPr>
+    </w:lvl>
+    <w:lvl w:ilvl="1">
+      <w:start w:val="1"/>
+      <w:numFmt w:val="bullet"/>
+      <w:lvlText w:val=""/>
+      <w:lvlJc w:val="left"/>
+      <w:pPr>
+        <w:tabs>
+          <w:tab w:val="num" w:pos="1440"/>
+        </w:tabs>
+        <w:ind w:left="1440" w:hanging="360"/>
+      </w:pPr>
+      <w:rPr>
+        <w:rFonts w:ascii="Symbol" w:hAnsi="Symbol" w:hint="default"/>
+        <w:sz w:val="20"/>
+      </w:rPr>
+    </w:lvl>
+    <w:lvl w:ilvl="2" w:tentative="1">
+      <w:start w:val="1"/>
+      <w:numFmt w:val="bullet"/>
+      <w:lvlText w:val=""/>
+      <w:lvlJc w:val="left"/>
+      <w:pPr>
+        <w:tabs>
+          <w:tab w:val="num" w:pos="2160"/>
+        </w:tabs>
+        <w:ind w:left="2160" w:hanging="360"/>
+      </w:pPr>
+      <w:rPr>
+        <w:rFonts w:ascii="Symbol" w:hAnsi="Symbol" w:hint="default"/>
+        <w:sz w:val="20"/>
+      </w:rPr>
+    </w:lvl>
+    <w:lvl w:ilvl="3" w:tentative="1">
+      <w:start w:val="1"/>
+      <w:numFmt w:val="bullet"/>
+      <w:lvlText w:val=""/>
+      <w:lvlJc w:val="left"/>
+      <w:pPr>
+        <w:tabs>
+          <w:tab w:val="num" w:pos="2880"/>
+        </w:tabs>
+        <w:ind w:left="2880" w:hanging="360"/>
+      </w:pPr>
+      <w:rPr>
+        <w:rFonts w:ascii="Symbol" w:hAnsi="Symbol" w:hint="default"/>
+        <w:sz w:val="20"/>
+      </w:rPr>
+    </w:lvl>
+    <w:lvl w:ilvl="4" w:tentative="1">
+      <w:start w:val="1"/>
+      <w:numFmt w:val="bullet"/>
+      <w:lvlText w:val=""/>
+      <w:lvlJc w:val="left"/>
+      <w:pPr>
+        <w:tabs>
+          <w:tab w:val="num" w:pos="3600"/>
+        </w:tabs>
+        <w:ind w:left="3600" w:hanging="360"/>
+      </w:pPr>
+      <w:rPr>
+        <w:rFonts w:ascii="Symbol" w:hAnsi="Symbol" w:hint="default"/>
+        <w:sz w:val="20"/>
+      </w:rPr>
+    </w:lvl>
+    <w:lvl w:ilvl="5" w:tentative="1">
+      <w:start w:val="1"/>
+      <w:numFmt w:val="bullet"/>
+      <w:lvlText w:val=""/>
+      <w:lvlJc w:val="left"/>
+      <w:pPr>
+        <w:tabs>
+          <w:tab w:val="num" w:pos="4320"/>
+        </w:tabs>
+        <w:ind w:left="4320" w:hanging="360"/>
+      </w:pPr>
+      <w:rPr>
+        <w:rFonts w:ascii="Symbol" w:hAnsi="Symbol" w:hint="default"/>
+        <w:sz w:val="20"/>
+      </w:rPr>
+    </w:lvl>
+    <w:lvl w:ilvl="6" w:tentative="1">
+      <w:start w:val="1"/>
+      <w:numFmt w:val="bullet"/>
+      <w:lvlText w:val=""/>
+      <w:lvlJc w:val="left"/>
+      <w:pPr>
+        <w:tabs>
+          <w:tab w:val="num" w:pos="5040"/>
+        </w:tabs>
+        <w:ind w:left="5040" w:hanging="360"/>
+      </w:pPr>
+      <w:rPr>
+        <w:rFonts w:ascii="Symbol" w:hAnsi="Symbol" w:hint="default"/>
+        <w:sz w:val="20"/>
+      </w:rPr>
+    </w:lvl>
+    <w:lvl w:ilvl="7" w:tentative="1">
+      <w:start w:val="1"/>
+      <w:numFmt w:val="bullet"/>
+      <w:lvlText w:val=""/>
+      <w:lvlJc w:val="left"/>
+      <w:pPr>
+        <w:tabs>
+          <w:tab w:val="num" w:pos="5760"/>
+        </w:tabs>
+        <w:ind w:left="5760" w:hanging="360"/>
+      </w:pPr>
+      <w:rPr>
+        <w:rFonts w:ascii="Symbol" w:hAnsi="Symbol" w:hint="default"/>
+        <w:sz w:val="20"/>
+      </w:rPr>
+    </w:lvl>
+    <w:lvl w:ilvl="8" w:tentative="1">
+      <w:start w:val="1"/>
+      <w:numFmt w:val="bullet"/>
+      <w:lvlText w:val=""/>
+      <w:lvlJc w:val="left"/>
+      <w:pPr>
+        <w:tabs>
+          <w:tab w:val="num" w:pos="6480"/>
+        </w:tabs>
+        <w:ind w:left="6480" w:hanging="360"/>
+      </w:pPr>
+      <w:rPr>
+        <w:rFonts w:ascii="Symbol" w:hAnsi="Symbol" w:hint="default"/>
+        <w:sz w:val="20"/>
+      </w:rPr>
+    </w:lvl>
+  </w:abstractNum>
+  <w:abstractNum w:abstractNumId="6" w15:restartNumberingAfterBreak="0">
     <w:nsid w:val="441C1CF1"/>
     <w:multiLevelType w:val="multilevel"/>
     <w:tmpl w:val="E26629A0"/>
@@ -1422,7 +1846,156 @@
       </w:rPr>
     </w:lvl>
   </w:abstractNum>
-  <w:abstractNum w:abstractNumId="4" w15:restartNumberingAfterBreak="0">
+  <w:abstractNum w:abstractNumId="7" w15:restartNumberingAfterBreak="0">
+    <w:nsid w:val="65A12E5F"/>
+    <w:multiLevelType w:val="multilevel"/>
+    <w:tmpl w:val="E26629A0"/>
+    <w:lvl w:ilvl="0">
+      <w:start w:val="1"/>
+      <w:numFmt w:val="bullet"/>
+      <w:lvlText w:val=""/>
+      <w:lvlJc w:val="left"/>
+      <w:pPr>
+        <w:tabs>
+          <w:tab w:val="num" w:pos="720"/>
+        </w:tabs>
+        <w:ind w:left="720" w:hanging="360"/>
+      </w:pPr>
+      <w:rPr>
+        <w:rFonts w:ascii="Symbol" w:hAnsi="Symbol" w:hint="default"/>
+        <w:sz w:val="20"/>
+      </w:rPr>
+    </w:lvl>
+    <w:lvl w:ilvl="1">
+      <w:start w:val="1"/>
+      <w:numFmt w:val="bullet"/>
+      <w:lvlText w:val=""/>
+      <w:lvlJc w:val="left"/>
+      <w:pPr>
+        <w:tabs>
+          <w:tab w:val="num" w:pos="1440"/>
+        </w:tabs>
+        <w:ind w:left="1440" w:hanging="360"/>
+      </w:pPr>
+      <w:rPr>
+        <w:rFonts w:ascii="Symbol" w:hAnsi="Symbol" w:hint="default"/>
+        <w:sz w:val="20"/>
+      </w:rPr>
+    </w:lvl>
+    <w:lvl w:ilvl="2" w:tentative="1">
+      <w:start w:val="1"/>
+      <w:numFmt w:val="bullet"/>
+      <w:lvlText w:val=""/>
+      <w:lvlJc w:val="left"/>
+      <w:pPr>
+        <w:tabs>
+          <w:tab w:val="num" w:pos="2160"/>
+        </w:tabs>
+        <w:ind w:left="2160" w:hanging="360"/>
+      </w:pPr>
+      <w:rPr>
+        <w:rFonts w:ascii="Symbol" w:hAnsi="Symbol" w:hint="default"/>
+        <w:sz w:val="20"/>
+      </w:rPr>
+    </w:lvl>
+    <w:lvl w:ilvl="3" w:tentative="1">
+      <w:start w:val="1"/>
+      <w:numFmt w:val="bullet"/>
+      <w:lvlText w:val=""/>
+      <w:lvlJc w:val="left"/>
+      <w:pPr>
+        <w:tabs>
+          <w:tab w:val="num" w:pos="2880"/>
+        </w:tabs>
+        <w:ind w:left="2880" w:hanging="360"/>
+      </w:pPr>
+      <w:rPr>
+        <w:rFonts w:ascii="Symbol" w:hAnsi="Symbol" w:hint="default"/>
+        <w:sz w:val="20"/>
+      </w:rPr>
+    </w:lvl>
+    <w:lvl w:ilvl="4" w:tentative="1">
+      <w:start w:val="1"/>
+      <w:numFmt w:val="bullet"/>
+      <w:lvlText w:val=""/>
+      <w:lvlJc w:val="left"/>
+      <w:pPr>
+        <w:tabs>
+          <w:tab w:val="num" w:pos="3600"/>
+        </w:tabs>
+        <w:ind w:left="3600" w:hanging="360"/>
+      </w:pPr>
+      <w:rPr>
+        <w:rFonts w:ascii="Symbol" w:hAnsi="Symbol" w:hint="default"/>
+        <w:sz w:val="20"/>
+      </w:rPr>
+    </w:lvl>
+    <w:lvl w:ilvl="5" w:tentative="1">
+      <w:start w:val="1"/>
+      <w:numFmt w:val="bullet"/>
+      <w:lvlText w:val=""/>
+      <w:lvlJc w:val="left"/>
+      <w:pPr>
+        <w:tabs>
+          <w:tab w:val="num" w:pos="4320"/>
+        </w:tabs>
+        <w:ind w:left="4320" w:hanging="360"/>
+      </w:pPr>
+      <w:rPr>
+        <w:rFonts w:ascii="Symbol" w:hAnsi="Symbol" w:hint="default"/>
+        <w:sz w:val="20"/>
+      </w:rPr>
+    </w:lvl>
+    <w:lvl w:ilvl="6" w:tentative="1">
+      <w:start w:val="1"/>
+      <w:numFmt w:val="bullet"/>
+      <w:lvlText w:val=""/>
+      <w:lvlJc w:val="left"/>
+      <w:pPr>
+        <w:tabs>
+          <w:tab w:val="num" w:pos="5040"/>
+        </w:tabs>
+        <w:ind w:left="5040" w:hanging="360"/>
+      </w:pPr>
+      <w:rPr>
+        <w:rFonts w:ascii="Symbol" w:hAnsi="Symbol" w:hint="default"/>
+        <w:sz w:val="20"/>
+      </w:rPr>
+    </w:lvl>
+    <w:lvl w:ilvl="7" w:tentative="1">
+      <w:start w:val="1"/>
+      <w:numFmt w:val="bullet"/>
+      <w:lvlText w:val=""/>
+      <w:lvlJc w:val="left"/>
+      <w:pPr>
+        <w:tabs>
+          <w:tab w:val="num" w:pos="5760"/>
+        </w:tabs>
+        <w:ind w:left="5760" w:hanging="360"/>
+      </w:pPr>
+      <w:rPr>
+        <w:rFonts w:ascii="Symbol" w:hAnsi="Symbol" w:hint="default"/>
+        <w:sz w:val="20"/>
+      </w:rPr>
+    </w:lvl>
+    <w:lvl w:ilvl="8" w:tentative="1">
+      <w:start w:val="1"/>
+      <w:numFmt w:val="bullet"/>
+      <w:lvlText w:val=""/>
+      <w:lvlJc w:val="left"/>
+      <w:pPr>
+        <w:tabs>
+          <w:tab w:val="num" w:pos="6480"/>
+        </w:tabs>
+        <w:ind w:left="6480" w:hanging="360"/>
+      </w:pPr>
+      <w:rPr>
+        <w:rFonts w:ascii="Symbol" w:hAnsi="Symbol" w:hint="default"/>
+        <w:sz w:val="20"/>
+      </w:rPr>
+    </w:lvl>
+  </w:abstractNum>
+  <w:abstractNum w:abstractNumId="8" w15:restartNumberingAfterBreak="0">
     <w:nsid w:val="66E40726"/>
     <w:multiLevelType w:val="hybridMultilevel"/>
     <w:tmpl w:val="B832D2D6"/>
@@ -1515,7 +2088,7 @@
       </w:pPr>
     </w:lvl>
   </w:abstractNum>
-  <w:abstractNum w:abstractNumId="5" w15:restartNumberingAfterBreak="0">
+  <w:abstractNum w:abstractNumId="9" w15:restartNumberingAfterBreak="0">
     <w:nsid w:val="774D09B9"/>
     <w:multiLevelType w:val="hybridMultilevel"/>
     <w:tmpl w:val="6D361474"/>
@@ -1613,22 +2186,34 @@
     </w:lvl>
   </w:abstractNum>
   <w:num w:numId="1" w16cid:durableId="779103312">
+    <w:abstractNumId w:val="3"/>
+  </w:num>
+  <w:num w:numId="2" w16cid:durableId="920063645">
+    <w:abstractNumId w:val="6"/>
+  </w:num>
+  <w:num w:numId="3" w16cid:durableId="255948355">
+    <w:abstractNumId w:val="4"/>
+  </w:num>
+  <w:num w:numId="4" w16cid:durableId="1690642294">
+    <w:abstractNumId w:val="2"/>
+  </w:num>
+  <w:num w:numId="5" w16cid:durableId="900752742">
+    <w:abstractNumId w:val="9"/>
+  </w:num>
+  <w:num w:numId="6" w16cid:durableId="1987665941">
+    <w:abstractNumId w:val="8"/>
+  </w:num>
+  <w:num w:numId="7" w16cid:durableId="1329670866">
+    <w:abstractNumId w:val="7"/>
+  </w:num>
+  <w:num w:numId="8" w16cid:durableId="1311404737">
     <w:abstractNumId w:val="1"/>
   </w:num>
-  <w:num w:numId="2" w16cid:durableId="920063645">
-    <w:abstractNumId w:val="3"/>
-  </w:num>
-  <w:num w:numId="3" w16cid:durableId="255948355">
-    <w:abstractNumId w:val="2"/>
-  </w:num>
-  <w:num w:numId="4" w16cid:durableId="1690642294">
+  <w:num w:numId="9" w16cid:durableId="1459254619">
     <w:abstractNumId w:val="0"/>
   </w:num>
-  <w:num w:numId="5" w16cid:durableId="900752742">
+  <w:num w:numId="10" w16cid:durableId="1307323159">
     <w:abstractNumId w:val="5"/>
-  </w:num>
-  <w:num w:numId="6" w16cid:durableId="1987665941">
-    <w:abstractNumId w:val="4"/>
   </w:num>
 </w:numbering>
 </file>
@@ -2037,6 +2622,7 @@
   <w:style w:type="character" w:default="1" w:styleId="DefaultParagraphFont">
     <w:name w:val="Default Paragraph Font"/>
     <w:uiPriority w:val="1"/>
+    <w:semiHidden/>
     <w:unhideWhenUsed/>
   </w:style>
   <w:style w:type="table" w:default="1" w:styleId="TableNormal">

</xml_diff>